<commit_message>
Update Cost Model Per provider.docx
</commit_message>
<xml_diff>
--- a/Cost/Cost Model Per provider.docx
+++ b/Cost/Cost Model Per provider.docx
@@ -349,12 +349,28 @@
           <w:lang w:val="bg-BG"/>
         </w:rPr>
       </w:pPr>
-      <w:r>
-        <w:rPr>
-          <w:lang w:val="bg-BG"/>
-        </w:rPr>
-        <w:t>Over 500 TB / Month</w:t>
-      </w:r>
+      <w:proofErr w:type="spellStart"/>
+      <w:r>
+        <w:rPr>
+          <w:lang w:val="bg-BG"/>
+        </w:rPr>
+        <w:t>Over</w:t>
+      </w:r>
+      <w:proofErr w:type="spellEnd"/>
+      <w:r>
+        <w:rPr>
+          <w:lang w:val="bg-BG"/>
+        </w:rPr>
+        <w:t xml:space="preserve"> 500 TB / </w:t>
+      </w:r>
+      <w:proofErr w:type="spellStart"/>
+      <w:r>
+        <w:rPr>
+          <w:lang w:val="bg-BG"/>
+        </w:rPr>
+        <w:t>Month</w:t>
+      </w:r>
+      <w:proofErr w:type="spellEnd"/>
       <w:r>
         <w:rPr>
           <w:lang w:val="en-US"/>
@@ -379,21 +395,51 @@
         <w:rPr>
           <w:lang w:val="bg-BG"/>
         </w:rPr>
-        <w:t>$0.022 per GB</w:t>
-      </w:r>
-    </w:p>
-    <w:p>
-      <w:pPr>
-        <w:rPr>
-          <w:lang w:val="bg-BG"/>
-        </w:rPr>
-      </w:pPr>
-      <w:r>
-        <w:rPr>
-          <w:lang w:val="bg-BG"/>
-        </w:rPr>
-        <w:t>Over 500 TB / Month</w:t>
-      </w:r>
+        <w:t xml:space="preserve">$0.022 </w:t>
+      </w:r>
+      <w:proofErr w:type="spellStart"/>
+      <w:r>
+        <w:rPr>
+          <w:lang w:val="bg-BG"/>
+        </w:rPr>
+        <w:t>per</w:t>
+      </w:r>
+      <w:proofErr w:type="spellEnd"/>
+      <w:r>
+        <w:rPr>
+          <w:lang w:val="bg-BG"/>
+        </w:rPr>
+        <w:t xml:space="preserve"> GB</w:t>
+      </w:r>
+    </w:p>
+    <w:p>
+      <w:pPr>
+        <w:rPr>
+          <w:lang w:val="bg-BG"/>
+        </w:rPr>
+      </w:pPr>
+      <w:proofErr w:type="spellStart"/>
+      <w:r>
+        <w:rPr>
+          <w:lang w:val="bg-BG"/>
+        </w:rPr>
+        <w:t>Over</w:t>
+      </w:r>
+      <w:proofErr w:type="spellEnd"/>
+      <w:r>
+        <w:rPr>
+          <w:lang w:val="bg-BG"/>
+        </w:rPr>
+        <w:t xml:space="preserve"> 500 TB / </w:t>
+      </w:r>
+      <w:proofErr w:type="spellStart"/>
+      <w:r>
+        <w:rPr>
+          <w:lang w:val="bg-BG"/>
+        </w:rPr>
+        <w:t>Month</w:t>
+      </w:r>
+      <w:proofErr w:type="spellEnd"/>
       <w:r>
         <w:rPr>
           <w:lang w:val="en-US"/>
@@ -418,22 +464,52 @@
         <w:rPr>
           <w:lang w:val="bg-BG"/>
         </w:rPr>
-        <w:t>$0.022 per GB</w:t>
-      </w:r>
-    </w:p>
-    <w:p>
-      <w:pPr>
-        <w:rPr>
-          <w:lang w:val="bg-BG"/>
-        </w:rPr>
-      </w:pPr>
+        <w:t xml:space="preserve">$0.022 </w:t>
+      </w:r>
+      <w:proofErr w:type="spellStart"/>
+      <w:r>
+        <w:rPr>
+          <w:lang w:val="bg-BG"/>
+        </w:rPr>
+        <w:t>per</w:t>
+      </w:r>
+      <w:proofErr w:type="spellEnd"/>
+      <w:r>
+        <w:rPr>
+          <w:lang w:val="bg-BG"/>
+        </w:rPr>
+        <w:t xml:space="preserve"> GB</w:t>
+      </w:r>
+    </w:p>
+    <w:p>
+      <w:pPr>
+        <w:rPr>
+          <w:lang w:val="bg-BG"/>
+        </w:rPr>
+      </w:pPr>
+      <w:proofErr w:type="spellStart"/>
       <w:r>
         <w:rPr>
           <w:lang w:val="bg-BG"/>
         </w:rPr>
         <w:lastRenderedPageBreak/>
-        <w:t>Over 500 TB / Month</w:t>
-      </w:r>
+        <w:t>Over</w:t>
+      </w:r>
+      <w:proofErr w:type="spellEnd"/>
+      <w:r>
+        <w:rPr>
+          <w:lang w:val="bg-BG"/>
+        </w:rPr>
+        <w:t xml:space="preserve"> 500 TB / </w:t>
+      </w:r>
+      <w:proofErr w:type="spellStart"/>
+      <w:r>
+        <w:rPr>
+          <w:lang w:val="bg-BG"/>
+        </w:rPr>
+        <w:t>Month</w:t>
+      </w:r>
+      <w:proofErr w:type="spellEnd"/>
       <w:r>
         <w:rPr>
           <w:lang w:val="en-US"/>
@@ -458,23 +534,55 @@
         <w:rPr>
           <w:lang w:val="bg-BG"/>
         </w:rPr>
-        <w:t>$0.022 per GB</w:t>
-      </w:r>
-    </w:p>
-    <w:p>
-      <w:pPr>
-        <w:rPr>
-          <w:color w:val="00B050"/>
-          <w:lang w:val="bg-BG"/>
-        </w:rPr>
-      </w:pPr>
-      <w:r>
-        <w:rPr>
-          <w:color w:val="00B050"/>
-          <w:lang w:val="bg-BG"/>
-        </w:rPr>
-        <w:t>Over 500 TB / Month</w:t>
-      </w:r>
+        <w:t xml:space="preserve">$0.022 </w:t>
+      </w:r>
+      <w:proofErr w:type="spellStart"/>
+      <w:r>
+        <w:rPr>
+          <w:lang w:val="bg-BG"/>
+        </w:rPr>
+        <w:t>per</w:t>
+      </w:r>
+      <w:proofErr w:type="spellEnd"/>
+      <w:r>
+        <w:rPr>
+          <w:lang w:val="bg-BG"/>
+        </w:rPr>
+        <w:t xml:space="preserve"> GB</w:t>
+      </w:r>
+    </w:p>
+    <w:p>
+      <w:pPr>
+        <w:rPr>
+          <w:color w:val="00B050"/>
+          <w:lang w:val="bg-BG"/>
+        </w:rPr>
+      </w:pPr>
+      <w:proofErr w:type="spellStart"/>
+      <w:r>
+        <w:rPr>
+          <w:color w:val="00B050"/>
+          <w:lang w:val="bg-BG"/>
+        </w:rPr>
+        <w:t>Over</w:t>
+      </w:r>
+      <w:proofErr w:type="spellEnd"/>
+      <w:r>
+        <w:rPr>
+          <w:color w:val="00B050"/>
+          <w:lang w:val="bg-BG"/>
+        </w:rPr>
+        <w:t xml:space="preserve"> 500 TB / </w:t>
+      </w:r>
+      <w:proofErr w:type="spellStart"/>
+      <w:r>
+        <w:rPr>
+          <w:color w:val="00B050"/>
+          <w:lang w:val="bg-BG"/>
+        </w:rPr>
+        <w:t>Month</w:t>
+      </w:r>
+      <w:proofErr w:type="spellEnd"/>
       <w:r>
         <w:rPr>
           <w:color w:val="00B050"/>
@@ -517,23 +625,57 @@
           <w:color w:val="00B050"/>
           <w:lang w:val="bg-BG"/>
         </w:rPr>
-        <w:t xml:space="preserve"> per GB</w:t>
-      </w:r>
-    </w:p>
-    <w:p>
-      <w:pPr>
-        <w:rPr>
-          <w:color w:val="00B050"/>
-          <w:lang w:val="bg-BG"/>
-        </w:rPr>
-      </w:pPr>
-      <w:r>
-        <w:rPr>
-          <w:color w:val="00B050"/>
-          <w:lang w:val="bg-BG"/>
-        </w:rPr>
-        <w:t>Over 500 TB / Month</w:t>
-      </w:r>
+        <w:t xml:space="preserve"> </w:t>
+      </w:r>
+      <w:proofErr w:type="spellStart"/>
+      <w:r>
+        <w:rPr>
+          <w:color w:val="00B050"/>
+          <w:lang w:val="bg-BG"/>
+        </w:rPr>
+        <w:t>per</w:t>
+      </w:r>
+      <w:proofErr w:type="spellEnd"/>
+      <w:r>
+        <w:rPr>
+          <w:color w:val="00B050"/>
+          <w:lang w:val="bg-BG"/>
+        </w:rPr>
+        <w:t xml:space="preserve"> GB</w:t>
+      </w:r>
+    </w:p>
+    <w:p>
+      <w:pPr>
+        <w:rPr>
+          <w:color w:val="00B050"/>
+          <w:lang w:val="bg-BG"/>
+        </w:rPr>
+      </w:pPr>
+      <w:proofErr w:type="spellStart"/>
+      <w:r>
+        <w:rPr>
+          <w:color w:val="00B050"/>
+          <w:lang w:val="bg-BG"/>
+        </w:rPr>
+        <w:t>Over</w:t>
+      </w:r>
+      <w:proofErr w:type="spellEnd"/>
+      <w:r>
+        <w:rPr>
+          <w:color w:val="00B050"/>
+          <w:lang w:val="bg-BG"/>
+        </w:rPr>
+        <w:t xml:space="preserve"> 500 TB / </w:t>
+      </w:r>
+      <w:proofErr w:type="spellStart"/>
+      <w:r>
+        <w:rPr>
+          <w:color w:val="00B050"/>
+          <w:lang w:val="bg-BG"/>
+        </w:rPr>
+        <w:t>Month</w:t>
+      </w:r>
+      <w:proofErr w:type="spellEnd"/>
       <w:r>
         <w:rPr>
           <w:color w:val="00B050"/>
@@ -576,21 +718,53 @@
           <w:color w:val="00B050"/>
           <w:lang w:val="bg-BG"/>
         </w:rPr>
-        <w:t xml:space="preserve"> per GB</w:t>
-      </w:r>
-    </w:p>
-    <w:p>
-      <w:pPr>
-        <w:rPr>
-          <w:lang w:val="bg-BG"/>
-        </w:rPr>
-      </w:pPr>
-      <w:r>
-        <w:rPr>
-          <w:lang w:val="bg-BG"/>
-        </w:rPr>
-        <w:t>Over 500 TB / Month</w:t>
-      </w:r>
+        <w:t xml:space="preserve"> </w:t>
+      </w:r>
+      <w:proofErr w:type="spellStart"/>
+      <w:r>
+        <w:rPr>
+          <w:color w:val="00B050"/>
+          <w:lang w:val="bg-BG"/>
+        </w:rPr>
+        <w:t>per</w:t>
+      </w:r>
+      <w:proofErr w:type="spellEnd"/>
+      <w:r>
+        <w:rPr>
+          <w:color w:val="00B050"/>
+          <w:lang w:val="bg-BG"/>
+        </w:rPr>
+        <w:t xml:space="preserve"> GB</w:t>
+      </w:r>
+    </w:p>
+    <w:p>
+      <w:pPr>
+        <w:rPr>
+          <w:lang w:val="bg-BG"/>
+        </w:rPr>
+      </w:pPr>
+      <w:proofErr w:type="spellStart"/>
+      <w:r>
+        <w:rPr>
+          <w:lang w:val="bg-BG"/>
+        </w:rPr>
+        <w:t>Over</w:t>
+      </w:r>
+      <w:proofErr w:type="spellEnd"/>
+      <w:r>
+        <w:rPr>
+          <w:lang w:val="bg-BG"/>
+        </w:rPr>
+        <w:t xml:space="preserve"> 500 TB / </w:t>
+      </w:r>
+      <w:proofErr w:type="spellStart"/>
+      <w:r>
+        <w:rPr>
+          <w:lang w:val="bg-BG"/>
+        </w:rPr>
+        <w:t>Month</w:t>
+      </w:r>
+      <w:proofErr w:type="spellEnd"/>
       <w:r>
         <w:rPr>
           <w:lang w:val="en-US"/>
@@ -627,7 +801,21 @@
         <w:rPr>
           <w:lang w:val="bg-BG"/>
         </w:rPr>
-        <w:t xml:space="preserve"> per GB</w:t>
+        <w:t xml:space="preserve"> </w:t>
+      </w:r>
+      <w:proofErr w:type="spellStart"/>
+      <w:r>
+        <w:rPr>
+          <w:lang w:val="bg-BG"/>
+        </w:rPr>
+        <w:t>per</w:t>
+      </w:r>
+      <w:proofErr w:type="spellEnd"/>
+      <w:r>
+        <w:rPr>
+          <w:lang w:val="bg-BG"/>
+        </w:rPr>
+        <w:t xml:space="preserve"> GB</w:t>
       </w:r>
     </w:p>
     <w:p>
@@ -764,6 +952,112 @@
           <w:lang w:val="en-US"/>
         </w:rPr>
         <w:t>/Month</w:t>
+      </w:r>
+    </w:p>
+    <w:p>
+      <w:pPr>
+        <w:rPr>
+          <w:lang w:val="en-US"/>
+        </w:rPr>
+      </w:pPr>
+    </w:p>
+    <w:p>
+      <w:pPr>
+        <w:rPr>
+          <w:lang w:val="en-US"/>
+        </w:rPr>
+      </w:pPr>
+      <w:r>
+        <w:rPr>
+          <w:rFonts w:ascii="Calibri" w:hAnsi="Calibri" w:cs="Calibri"/>
+          <w:color w:val="000000"/>
+          <w:shd w:val="clear" w:color="auto" w:fill="FFFFFF"/>
+          <w:lang w:val="en-US"/>
+        </w:rPr>
+        <w:t xml:space="preserve">After </w:t>
+      </w:r>
+      <w:proofErr w:type="spellStart"/>
+      <w:r>
+        <w:rPr>
+          <w:rFonts w:ascii="Calibri" w:hAnsi="Calibri" w:cs="Calibri"/>
+          <w:color w:val="000000"/>
+          <w:shd w:val="clear" w:color="auto" w:fill="FFFFFF"/>
+        </w:rPr>
+        <w:t>calculat</w:t>
+      </w:r>
+      <w:r>
+        <w:rPr>
+          <w:rFonts w:ascii="Calibri" w:hAnsi="Calibri" w:cs="Calibri"/>
+          <w:color w:val="000000"/>
+          <w:shd w:val="clear" w:color="auto" w:fill="FFFFFF"/>
+          <w:lang w:val="en-US"/>
+        </w:rPr>
+        <w:t>ing</w:t>
+      </w:r>
+      <w:proofErr w:type="spellEnd"/>
+      <w:r>
+        <w:rPr>
+          <w:rFonts w:ascii="Calibri" w:hAnsi="Calibri" w:cs="Calibri"/>
+          <w:color w:val="000000"/>
+          <w:shd w:val="clear" w:color="auto" w:fill="FFFFFF"/>
+        </w:rPr>
+        <w:t xml:space="preserve"> the price for both providers (Google, AWS) with the same values (Total storage, operation, etcetera), then used the margin formula (deducted the cheaper from the more expensive one) and it seems that </w:t>
+      </w:r>
+      <w:r>
+        <w:rPr>
+          <w:rFonts w:ascii="Calibri" w:hAnsi="Calibri" w:cs="Calibri"/>
+          <w:b/>
+          <w:bCs/>
+          <w:color w:val="000000"/>
+        </w:rPr>
+        <w:t>Google Cloud Storage would be 17% cheaper than AWS</w:t>
+      </w:r>
+      <w:r>
+        <w:rPr>
+          <w:rFonts w:ascii="Calibri" w:hAnsi="Calibri" w:cs="Calibri"/>
+          <w:color w:val="000000"/>
+          <w:shd w:val="clear" w:color="auto" w:fill="FFFFFF"/>
+        </w:rPr>
+        <w:t xml:space="preserve">. </w:t>
+      </w:r>
+      <w:r>
+        <w:rPr>
+          <w:rFonts w:ascii="Calibri" w:hAnsi="Calibri" w:cs="Calibri"/>
+          <w:color w:val="000000"/>
+          <w:shd w:val="clear" w:color="auto" w:fill="FFFFFF"/>
+        </w:rPr>
+        <w:t>So,</w:t>
+      </w:r>
+      <w:r>
+        <w:rPr>
+          <w:rFonts w:ascii="Calibri" w:hAnsi="Calibri" w:cs="Calibri"/>
+          <w:color w:val="000000"/>
+          <w:shd w:val="clear" w:color="auto" w:fill="FFFFFF"/>
+        </w:rPr>
+        <w:t xml:space="preserve"> the margin is 17</w:t>
+      </w:r>
+      <w:r>
+        <w:rPr>
+          <w:rFonts w:ascii="Calibri" w:hAnsi="Calibri" w:cs="Calibri"/>
+          <w:color w:val="000000"/>
+          <w:shd w:val="clear" w:color="auto" w:fill="FFFFFF"/>
+        </w:rPr>
+        <w:t>%.</w:t>
+      </w:r>
+      <w:r>
+        <w:rPr>
+          <w:rFonts w:ascii="Calibri" w:hAnsi="Calibri" w:cs="Calibri"/>
+          <w:color w:val="000000"/>
+        </w:rPr>
+        <w:br/>
+      </w:r>
+      <w:r>
+        <w:rPr>
+          <w:rFonts w:ascii="Calibri" w:hAnsi="Calibri" w:cs="Calibri"/>
+          <w:color w:val="000000"/>
+          <w:shd w:val="clear" w:color="auto" w:fill="FFFFFF"/>
+        </w:rPr>
+        <w:t>I also presume it would run with less MS since it is based in the Netherlands.</w:t>
       </w:r>
     </w:p>
     <w:sectPr>

</xml_diff>